<commit_message>
Ajustes de repositorio y de maqueta
</commit_message>
<xml_diff>
--- a/fuentes/CFA1_06110159_DU.docx
+++ b/fuentes/CFA1_06110159_DU.docx
@@ -5962,6 +5962,7 @@
       <w:r>
         <w:rPr>
           <w:rStyle w:val="Extranjerismo"/>
+          <w:noProof/>
         </w:rPr>
         <w:drawing>
           <wp:inline distT="0" distB="0" distL="0" distR="0" wp14:anchorId="11B27B86" wp14:editId="5EBA5C4A">
@@ -6787,21 +6788,35 @@
     </w:p>
     <w:p>
       <w:pPr>
+        <w:rPr>
+          <w:lang w:val="es-419" w:eastAsia="es-CO"/>
+        </w:rPr>
+      </w:pPr>
+    </w:p>
+    <w:p>
+      <w:pPr>
+        <w:spacing w:before="0" w:after="0" w:line="240" w:lineRule="auto"/>
         <w:ind w:firstLine="0"/>
         <w:rPr>
-          <w:lang w:val="es-419" w:eastAsia="es-CO"/>
-        </w:rPr>
-      </w:pPr>
-      <w:r>
-        <w:rPr>
+          <w:rFonts w:ascii="Times New Roman" w:eastAsia="Times New Roman" w:hAnsi="Times New Roman" w:cs="Times New Roman"/>
+          <w:kern w:val="0"/>
+          <w:sz w:val="24"/>
+          <w:szCs w:val="24"/>
+          <w:lang w:eastAsia="es-CO"/>
+          <w14:ligatures w14:val="none"/>
+        </w:rPr>
+      </w:pPr>
+      <w:r>
+        <w:rPr>
+          <w:noProof/>
           <w:lang w:val="es-419" w:eastAsia="es-CO"/>
         </w:rPr>
         <w:lastRenderedPageBreak/>
         <w:drawing>
-          <wp:inline distT="0" distB="0" distL="0" distR="0" wp14:anchorId="68AF653A" wp14:editId="6F894871">
-            <wp:extent cx="6332220" cy="2665095"/>
-            <wp:effectExtent l="0" t="0" r="0" b="1905"/>
-            <wp:docPr id="5" name="Imagen 5" descr="El componente formativo Mercado potencial ofrece una aproximación integral a los conocimientos fundamentales sobre la identificación y caracterización de mercados, y el análisis estratégico para la toma de decisiones comerciales. Este módulo analiza detalladamente los tipos y variables del mercado potencial, resaltando su importancia en cuanto a la comprensión del comportamiento del consumidor y la proyección de la demanda, y se desglosan los métodos y fuentes de información empleadas en la investigación de mercado.&#10;Asimismo, se estudian las tendencias del entorno y las herramientas que permiten interpretar los cambios en las preferencias y necesidades del público objetivo. La propuesta profundiza en la construcción del perfil de mercado y la creación del buyer persona, así como en la segmentación y los criterios que orientan la selección de nichos estratégicos.&#10;Además, se destacan las buenas prácticas y estándares de segmentación, junto con el uso de estrategias analíticas, enfatizando su aplicación para formular planes de mercadeo sostenibles, coherentes y alineados con los objetivos empresariales.&#10;"/>
+          <wp:inline distT="0" distB="0" distL="0" distR="0" wp14:anchorId="6AB18D04" wp14:editId="19E12A2B">
+            <wp:extent cx="6332220" cy="2748915"/>
+            <wp:effectExtent l="0" t="0" r="0" b="0"/>
+            <wp:docPr id="2" name="Imagen 2" descr="El componente formativo Mercado potencial ofrece una aproximación integral a los conocimientos fundamentales sobre la identificación y caracterización de mercados, y el análisis estratégico para la toma de decisiones comerciales. Este módulo analiza detalladamente los tipos y variables del mercado potencial, resaltando su importancia en cuanto a la comprensión del comportamiento del consumidor y la proyección de la demanda, y se desglosan los métodos y fuentes de información empleadas en la investigación de mercado.&#10;Asimismo, se estudian las tendencias del entorno y las herramientas que permiten interpretar los cambios en las preferencias y necesidades del público objetivo. La propuesta profundiza en la construcción del perfil de mercado y la creación del buyer persona, así como en la segmentación y los criterios que orientan la selección de nichos estratégicos.&#10;Además, se destacan las buenas prácticas y estándares de segmentación, junto con el uso de estrategias analíticas, enfatizando su aplicación para formular planes de mercadeo sostenibles, coherentes y alineados con los objetivos empresariales.&#10;"/>
             <wp:cNvGraphicFramePr>
               <a:graphicFrameLocks xmlns:a="http://schemas.openxmlformats.org/drawingml/2006/main" noChangeAspect="1"/>
             </wp:cNvGraphicFramePr>
@@ -6809,23 +6824,36 @@
               <a:graphicData uri="http://schemas.openxmlformats.org/drawingml/2006/picture">
                 <pic:pic xmlns:pic="http://schemas.openxmlformats.org/drawingml/2006/picture">
                   <pic:nvPicPr>
-                    <pic:cNvPr id="5" name="Imagen 5" descr="El componente formativo Mercado potencial ofrece una aproximación integral a los conocimientos fundamentales sobre la identificación y caracterización de mercados, y el análisis estratégico para la toma de decisiones comerciales. Este módulo analiza detalladamente los tipos y variables del mercado potencial, resaltando su importancia en cuanto a la comprensión del comportamiento del consumidor y la proyección de la demanda, y se desglosan los métodos y fuentes de información empleadas en la investigación de mercado.&#10;Asimismo, se estudian las tendencias del entorno y las herramientas que permiten interpretar los cambios en las preferencias y necesidades del público objetivo. La propuesta profundiza en la construcción del perfil de mercado y la creación del buyer persona, así como en la segmentación y los criterios que orientan la selección de nichos estratégicos.&#10;Además, se destacan las buenas prácticas y estándares de segmentación, junto con el uso de estrategias analíticas, enfatizando su aplicación para formular planes de mercadeo sostenibles, coherentes y alineados con los objetivos empresariales.&#10;"/>
-                    <pic:cNvPicPr/>
+                    <pic:cNvPr id="2" name="Imagen 2" descr="El componente formativo Mercado potencial ofrece una aproximación integral a los conocimientos fundamentales sobre la identificación y caracterización de mercados, y el análisis estratégico para la toma de decisiones comerciales. Este módulo analiza detalladamente los tipos y variables del mercado potencial, resaltando su importancia en cuanto a la comprensión del comportamiento del consumidor y la proyección de la demanda, y se desglosan los métodos y fuentes de información empleadas en la investigación de mercado.&#10;Asimismo, se estudian las tendencias del entorno y las herramientas que permiten interpretar los cambios en las preferencias y necesidades del público objetivo. La propuesta profundiza en la construcción del perfil de mercado y la creación del buyer persona, así como en la segmentación y los criterios que orientan la selección de nichos estratégicos.&#10;Además, se destacan las buenas prácticas y estándares de segmentación, junto con el uso de estrategias analíticas, enfatizando su aplicación para formular planes de mercadeo sostenibles, coherentes y alineados con los objetivos empresariales.&#10;"/>
+                    <pic:cNvPicPr>
+                      <a:picLocks noChangeAspect="1" noChangeArrowheads="1"/>
+                    </pic:cNvPicPr>
                   </pic:nvPicPr>
                   <pic:blipFill>
-                    <a:blip r:embed="rId16"/>
+                    <a:blip r:embed="rId16">
+                      <a:extLst>
+                        <a:ext uri="{28A0092B-C50C-407E-A947-70E740481C1C}">
+                          <a14:useLocalDpi xmlns:a14="http://schemas.microsoft.com/office/drawing/2010/main" val="0"/>
+                        </a:ext>
+                      </a:extLst>
+                    </a:blip>
+                    <a:srcRect/>
                     <a:stretch>
                       <a:fillRect/>
                     </a:stretch>
                   </pic:blipFill>
-                  <pic:spPr>
+                  <pic:spPr bwMode="auto">
                     <a:xfrm>
                       <a:off x="0" y="0"/>
-                      <a:ext cx="6332220" cy="2665095"/>
+                      <a:ext cx="6332220" cy="2748915"/>
                     </a:xfrm>
                     <a:prstGeom prst="rect">
                       <a:avLst/>
                     </a:prstGeom>
+                    <a:noFill/>
+                    <a:ln>
+                      <a:noFill/>
+                    </a:ln>
                   </pic:spPr>
                 </pic:pic>
               </a:graphicData>
@@ -6833,6 +6861,21 @@
           </wp:inline>
         </w:drawing>
       </w:r>
+    </w:p>
+    <w:p>
+      <w:pPr>
+        <w:rPr>
+          <w:lang w:val="es-419" w:eastAsia="es-CO"/>
+        </w:rPr>
+      </w:pPr>
+    </w:p>
+    <w:p>
+      <w:pPr>
+        <w:ind w:firstLine="0"/>
+        <w:rPr>
+          <w:lang w:val="es-419" w:eastAsia="es-CO"/>
+        </w:rPr>
+      </w:pPr>
     </w:p>
     <w:p>
       <w:pPr>
@@ -7569,15 +7612,14 @@
                 <w:sz w:val="28"/>
                 <w:szCs w:val="28"/>
               </w:rPr>
-              <w:t xml:space="preserve">Artículo </w:t>
-            </w:r>
-            <w:r>
-              <w:rPr>
-                <w:rStyle w:val="Extranjerismo"/>
+              <w:t>Artículo</w:t>
+            </w:r>
+            <w:r>
+              <w:rPr>
                 <w:sz w:val="28"/>
                 <w:szCs w:val="28"/>
               </w:rPr>
-              <w:t>web</w:t>
+              <w:t xml:space="preserve"> web</w:t>
             </w:r>
           </w:p>
         </w:tc>
@@ -8504,14 +8546,14 @@
                 <w:rFonts w:cs="Calibri"/>
                 <w:szCs w:val="24"/>
               </w:rPr>
-              <w:t xml:space="preserve">r </w:t>
-            </w:r>
-            <w:r>
-              <w:rPr>
-                <w:rStyle w:val="Extranjerismo"/>
+              <w:t>r</w:t>
+            </w:r>
+            <w:r>
+              <w:rPr>
+                <w:rFonts w:cs="Calibri"/>
                 <w:szCs w:val="24"/>
               </w:rPr>
-              <w:t>web</w:t>
+              <w:t xml:space="preserve"> web</w:t>
             </w:r>
             <w:r>
               <w:rPr>

</xml_diff>